<commit_message>
Skrevet engelsk tekst om problemet
Se tittel.
</commit_message>
<xml_diff>
--- a/Final Project ide.docx
+++ b/Final Project ide.docx
@@ -57,6 +57,177 @@
       <w:r>
         <w:t>" og mange forskjellige kalendere som blir brukt over hele næringslivet og skole livet. Det gjør at på et punkt må man forholde seg til 3,4, og kanskje 5 kalendere på en gang. Det blir kaotisk og vanskelig og holde kontroll over hva som skjer når og hvor.</w:t>
       </w:r>
+    </w:p>
+    <w:p>
+      <w:pPr>
+        <w:pBdr>
+          <w:bottom w:val="single" w:sz="6" w:space="1" w:color="auto"/>
+        </w:pBdr>
+        <w:rPr>
+          <w:lang w:val="en-US"/>
+        </w:rPr>
+      </w:pPr>
+      <w:r>
+        <w:t>I</w:t>
+      </w:r>
+      <w:r>
+        <w:rPr>
+          <w:lang w:val="en-US"/>
+        </w:rPr>
+        <w:t xml:space="preserve">n </w:t>
+      </w:r>
+      <w:proofErr w:type="spellStart"/>
+      <w:r>
+        <w:rPr>
+          <w:lang w:val="en-US"/>
+        </w:rPr>
+        <w:t>todays</w:t>
+      </w:r>
+      <w:proofErr w:type="spellEnd"/>
+      <w:r>
+        <w:rPr>
+          <w:lang w:val="en-US"/>
+        </w:rPr>
+        <w:t xml:space="preserve"> society we have </w:t>
+      </w:r>
+      <w:r>
+        <w:rPr>
+          <w:lang w:val="en-US"/>
+        </w:rPr>
+        <w:t>a lot</w:t>
+      </w:r>
+      <w:r>
+        <w:rPr>
+          <w:lang w:val="en-US"/>
+        </w:rPr>
+        <w:t xml:space="preserve"> of different calendars. For </w:t>
+      </w:r>
+      <w:proofErr w:type="gramStart"/>
+      <w:r>
+        <w:rPr>
+          <w:lang w:val="en-US"/>
+        </w:rPr>
+        <w:t>example</w:t>
+      </w:r>
+      <w:proofErr w:type="gramEnd"/>
+      <w:r>
+        <w:rPr>
+          <w:lang w:val="en-US"/>
+        </w:rPr>
+        <w:t xml:space="preserve"> it’s common to have one calendar provider at work/school. It’s not easy to keep track of each of them, and it’s </w:t>
+      </w:r>
+      <w:r>
+        <w:rPr>
+          <w:lang w:val="en-US"/>
+        </w:rPr>
+        <w:t>time-consuming</w:t>
+      </w:r>
+      <w:r>
+        <w:rPr>
+          <w:lang w:val="en-US"/>
+        </w:rPr>
+        <w:t xml:space="preserve"> to merge them. In </w:t>
+      </w:r>
+      <w:proofErr w:type="gramStart"/>
+      <w:r>
+        <w:rPr>
+          <w:lang w:val="en-US"/>
+        </w:rPr>
+        <w:t>addition</w:t>
+      </w:r>
+      <w:proofErr w:type="gramEnd"/>
+      <w:r>
+        <w:rPr>
+          <w:lang w:val="en-US"/>
+        </w:rPr>
+        <w:t xml:space="preserve"> the changes you do in your «main» calendar will not affect the sub-calendars. It’s not uncommon that an ordinary person </w:t>
+      </w:r>
+      <w:proofErr w:type="gramStart"/>
+      <w:r>
+        <w:rPr>
+          <w:lang w:val="en-US"/>
+        </w:rPr>
+        <w:t>has to</w:t>
+      </w:r>
+      <w:proofErr w:type="gramEnd"/>
+      <w:r>
+        <w:rPr>
+          <w:lang w:val="en-US"/>
+        </w:rPr>
+        <w:t xml:space="preserve"> use three, four or maybe even 5 calendars at</w:t>
+      </w:r>
+      <w:r>
+        <w:rPr>
+          <w:lang w:val="en-US"/>
+        </w:rPr>
+        <w:t xml:space="preserve"> once. At this point it gets chaoti</w:t>
+      </w:r>
+      <w:r>
+        <w:rPr>
+          <w:lang w:val="en-US"/>
+        </w:rPr>
+        <w:t>c</w:t>
+      </w:r>
+      <w:r>
+        <w:rPr>
+          <w:lang w:val="en-US"/>
+        </w:rPr>
+        <w:t xml:space="preserve"> and difficult to keep co</w:t>
+      </w:r>
+      <w:r>
+        <w:rPr>
+          <w:lang w:val="en-US"/>
+        </w:rPr>
+        <w:t xml:space="preserve">ntrol of all your </w:t>
+      </w:r>
+      <w:r>
+        <w:rPr>
+          <w:lang w:val="en-US"/>
+        </w:rPr>
+        <w:t>arrangements</w:t>
+      </w:r>
+      <w:r>
+        <w:rPr>
+          <w:lang w:val="en-US"/>
+        </w:rPr>
+        <w:t>.</w:t>
+      </w:r>
+    </w:p>
+    <w:p>
+      <w:pPr>
+        <w:pBdr>
+          <w:bottom w:val="single" w:sz="6" w:space="1" w:color="auto"/>
+        </w:pBdr>
+        <w:rPr>
+          <w:lang w:val="en-US"/>
+        </w:rPr>
+      </w:pPr>
+      <w:r>
+        <w:rPr>
+          <w:lang w:val="en-US"/>
+        </w:rPr>
+        <w:t xml:space="preserve">At this point we asked </w:t>
+      </w:r>
+      <w:r>
+        <w:rPr>
+          <w:lang w:val="en-US"/>
+        </w:rPr>
+        <w:t>our self</w:t>
+      </w:r>
+      <w:r>
+        <w:rPr>
+          <w:lang w:val="en-US"/>
+        </w:rPr>
+        <w:t xml:space="preserve">, </w:t>
+      </w:r>
+      <w:r>
+        <w:rPr>
+          <w:lang w:val="en-US"/>
+        </w:rPr>
+        <w:t>if we were the only ones who has this problem. The results we found was rather overwhelming.</w:t>
+      </w:r>
+      <w:bookmarkStart w:id="0" w:name="_GoBack"/>
+      <w:bookmarkEnd w:id="0"/>
     </w:p>
     <w:p>
       <w:pPr>
@@ -220,8 +391,6 @@
           <w:bottom w:val="single" w:sz="6" w:space="1" w:color="auto"/>
         </w:pBdr>
       </w:pPr>
-      <w:bookmarkStart w:id="0" w:name="_GoBack"/>
-      <w:bookmarkEnd w:id="0"/>
     </w:p>
     <w:p>
       <w:pPr>

</xml_diff>